<commit_message>
Added more information on base paper ,class diagram and added revview 4 to it
</commit_message>
<xml_diff>
--- a/Base Paper/Base Paper.docx
+++ b/Base Paper/Base Paper.docx
@@ -17,25 +17,13 @@
         <w:pStyle w:val="Title"/>
       </w:pPr>
       <w:r>
-        <w:t>HOME</w:t>
-      </w:r>
-      <w:r>
-        <w:rPr>
-          <w:spacing w:val="-4"/>
-        </w:rPr>
-        <w:t xml:space="preserve"> </w:t>
-      </w:r>
-      <w:r>
-        <w:t>DESIGN</w:t>
-      </w:r>
-      <w:r>
-        <w:rPr>
-          <w:spacing w:val="-13"/>
-        </w:rPr>
-        <w:t xml:space="preserve"> </w:t>
-      </w:r>
-      <w:r>
-        <w:t>APPLICATION</w:t>
+        <w:t xml:space="preserve">An Android Based Application </w:t>
+      </w:r>
+      <w:r>
+        <w:t>for Revol</w:t>
+      </w:r>
+      <w:r>
+        <w:t>utionizing Home Design</w:t>
       </w:r>
     </w:p>
     <w:p>
@@ -944,7 +932,10 @@
         <w:t xml:space="preserve"> </w:t>
       </w:r>
       <w:r>
-        <w:t>inventory for this application is quite big</w:t>
+        <w:t xml:space="preserve">inventory for this </w:t>
+      </w:r>
+      <w:r>
+        <w:t>application is quite big</w:t>
       </w:r>
       <w:r>
         <w:rPr>
@@ -4885,7 +4876,10 @@
         <w:t xml:space="preserve"> </w:t>
       </w:r>
       <w:r>
-        <w:t>user friendliness and social cooperation.</w:t>
+        <w:t xml:space="preserve">user friendliness and social </w:t>
+      </w:r>
+      <w:r>
+        <w:t>cooperation.</w:t>
       </w:r>
       <w:r>
         <w:rPr>
@@ -5810,7 +5804,10 @@
         <w:t xml:space="preserve"> </w:t>
       </w:r>
       <w:r>
-        <w:t>cupboards etc. The external designs will</w:t>
+        <w:t xml:space="preserve">cupboards etc. The external designs </w:t>
+      </w:r>
+      <w:r>
+        <w:t>will</w:t>
       </w:r>
       <w:r>
         <w:rPr>
@@ -7958,11 +7955,9 @@
         <w:t xml:space="preserve"> </w:t>
       </w:r>
       <w:hyperlink r:id="rId8">
-        <w:proofErr w:type="spellStart"/>
         <w:r>
           <w:t>ddevelopers</w:t>
         </w:r>
-        <w:proofErr w:type="spellEnd"/>
       </w:hyperlink>
     </w:p>
     <w:p>

</xml_diff>